<commit_message>
modified cahier des charges docx
</commit_message>
<xml_diff>
--- a/Cahier des charges.docx
+++ b/Cahier des charges.docx
@@ -7,12 +7,44 @@
         <w:pStyle w:val="Title"/>
         <w:jc w:val="center"/>
         <w:rPr>
+          <w:rFonts w:ascii="Bahnschrift" w:hAnsi="Bahnschrift" w:cs="Aharoni"/>
+          <w:b/>
+          <w:bCs/>
+          <w:color w:val="2F5496" w:themeColor="accent1" w:themeShade="BF"/>
+          <w:u w:val="single"/>
+          <w:lang w:val="fr-FR"/>
+        </w:rPr>
+      </w:pPr>
+      <w:r>
+        <w:rPr>
+          <w:rFonts w:ascii="Bahnschrift" w:hAnsi="Bahnschrift" w:cs="Aharoni"/>
+          <w:b/>
+          <w:bCs/>
+          <w:color w:val="2F5496" w:themeColor="accent1" w:themeShade="BF"/>
+          <w:u w:val="single"/>
+          <w:lang w:val="fr-FR"/>
+        </w:rPr>
+        <w:t>Cahier des charges</w:t>
+      </w:r>
+    </w:p>
+    <w:p>
+      <w:pPr>
+        <w:rPr>
+          <w:lang w:val="fr-FR"/>
+        </w:rPr>
+      </w:pPr>
+    </w:p>
+    <w:p>
+      <w:pPr>
+        <w:ind w:left="270"/>
+        <w:rPr>
           <w:b/>
           <w:bCs/>
           <w:i/>
           <w:iCs/>
-          <w:color w:val="2F5496" w:themeColor="accent1" w:themeShade="BF"/>
-          <w:u w:val="single"/>
+          <w:color w:val="323E4F" w:themeColor="text2" w:themeShade="BF"/>
+          <w:sz w:val="24"/>
+          <w:szCs w:val="24"/>
           <w:lang w:val="fr-FR"/>
         </w:rPr>
       </w:pPr>
@@ -22,23 +54,14 @@
           <w:bCs/>
           <w:i/>
           <w:iCs/>
-          <w:color w:val="2F5496" w:themeColor="accent1" w:themeShade="BF"/>
-          <w:u w:val="single"/>
-          <w:lang w:val="fr-FR"/>
-        </w:rPr>
-        <w:t>Cahier des charges</w:t>
-      </w:r>
-    </w:p>
-    <w:p>
-      <w:pPr>
-        <w:rPr>
-          <w:lang w:val="fr-FR"/>
-        </w:rPr>
-      </w:pPr>
-    </w:p>
-    <w:p>
-      <w:pPr>
-        <w:ind w:left="270"/>
+          <w:color w:val="323E4F" w:themeColor="text2" w:themeShade="BF"/>
+          <w:sz w:val="24"/>
+          <w:szCs w:val="24"/>
+          <w:lang w:val="fr-FR"/>
+        </w:rPr>
+        <w:t xml:space="preserve">Contexte et définition du </w:t>
+      </w:r>
+      <w:r>
         <w:rPr>
           <w:b/>
           <w:bCs/>
@@ -49,7 +72,8 @@
           <w:szCs w:val="24"/>
           <w:lang w:val="fr-FR"/>
         </w:rPr>
-      </w:pPr>
+        <w:t>problème</w:t>
+      </w:r>
       <w:r>
         <w:rPr>
           <w:b/>
@@ -61,9 +85,73 @@
           <w:szCs w:val="24"/>
           <w:lang w:val="fr-FR"/>
         </w:rPr>
-        <w:t xml:space="preserve">Contexte et définition du </w:t>
-      </w:r>
-      <w:r>
+        <w:t> :</w:t>
+      </w:r>
+    </w:p>
+    <w:p>
+      <w:pPr>
+        <w:ind w:firstLine="270"/>
+        <w:rPr>
+          <w:rFonts w:ascii="Segoe UI" w:hAnsi="Segoe UI" w:cs="Segoe UI"/>
+          <w:color w:val="24292E"/>
+          <w:shd w:val="clear" w:color="auto" w:fill="FFFFFF"/>
+          <w:lang w:val="fr-FR"/>
+        </w:rPr>
+      </w:pPr>
+      <w:r>
+        <w:rPr>
+          <w:color w:val="323E4F" w:themeColor="text2" w:themeShade="BF"/>
+          <w:lang w:val="fr-FR"/>
+        </w:rPr>
+        <w:t xml:space="preserve">Le projet est une application </w:t>
+      </w:r>
+      <w:r>
+        <w:rPr>
+          <w:color w:val="323E4F" w:themeColor="text2" w:themeShade="BF"/>
+          <w:lang w:val="fr-FR"/>
+        </w:rPr>
+        <w:t xml:space="preserve">web </w:t>
+      </w:r>
+      <w:r>
+        <w:rPr>
+          <w:color w:val="323E4F" w:themeColor="text2" w:themeShade="BF"/>
+          <w:lang w:val="fr-FR"/>
+        </w:rPr>
+        <w:t xml:space="preserve">qui </w:t>
+      </w:r>
+      <w:r>
+        <w:rPr>
+          <w:rFonts w:ascii="Segoe UI" w:hAnsi="Segoe UI" w:cs="Segoe UI"/>
+          <w:color w:val="24292E"/>
+          <w:shd w:val="clear" w:color="auto" w:fill="FFFFFF"/>
+          <w:lang w:val="fr-FR"/>
+        </w:rPr>
+        <w:t>facilite la procédure de recherche et de don de sang</w:t>
+      </w:r>
+      <w:r>
+        <w:rPr>
+          <w:rFonts w:ascii="Segoe UI" w:hAnsi="Segoe UI" w:cs="Segoe UI"/>
+          <w:color w:val="24292E"/>
+          <w:shd w:val="clear" w:color="auto" w:fill="FFFFFF"/>
+          <w:lang w:val="fr-FR"/>
+        </w:rPr>
+        <w:t>.</w:t>
+      </w:r>
+    </w:p>
+    <w:p>
+      <w:pPr>
+        <w:ind w:firstLine="270"/>
+        <w:rPr>
+          <w:rFonts w:ascii="Segoe UI" w:hAnsi="Segoe UI" w:cs="Segoe UI"/>
+          <w:color w:val="24292E"/>
+          <w:shd w:val="clear" w:color="auto" w:fill="FFFFFF"/>
+          <w:lang w:val="fr-FR"/>
+        </w:rPr>
+      </w:pPr>
+    </w:p>
+    <w:p>
+      <w:pPr>
+        <w:ind w:left="270"/>
         <w:rPr>
           <w:b/>
           <w:bCs/>
@@ -74,8 +162,7 @@
           <w:szCs w:val="24"/>
           <w:lang w:val="fr-FR"/>
         </w:rPr>
-        <w:t>problème</w:t>
-      </w:r>
+      </w:pPr>
       <w:r>
         <w:rPr>
           <w:b/>
@@ -87,54 +174,27 @@
           <w:szCs w:val="24"/>
           <w:lang w:val="fr-FR"/>
         </w:rPr>
-        <w:t> :</w:t>
-      </w:r>
-    </w:p>
-    <w:p>
-      <w:pPr>
-        <w:ind w:firstLine="270"/>
-        <w:rPr>
-          <w:rFonts w:ascii="Segoe UI" w:hAnsi="Segoe UI" w:cs="Segoe UI"/>
-          <w:color w:val="24292E"/>
-          <w:shd w:val="clear" w:color="auto" w:fill="FFFFFF"/>
-          <w:lang w:val="fr-FR"/>
-        </w:rPr>
-      </w:pPr>
-      <w:r>
-        <w:rPr>
-          <w:color w:val="323E4F" w:themeColor="text2" w:themeShade="BF"/>
-          <w:lang w:val="fr-FR"/>
-        </w:rPr>
-        <w:t xml:space="preserve">Le projet est une application </w:t>
-      </w:r>
-      <w:r>
-        <w:rPr>
-          <w:color w:val="323E4F" w:themeColor="text2" w:themeShade="BF"/>
-          <w:lang w:val="fr-FR"/>
-        </w:rPr>
-        <w:t xml:space="preserve">web </w:t>
-      </w:r>
-      <w:r>
-        <w:rPr>
-          <w:color w:val="323E4F" w:themeColor="text2" w:themeShade="BF"/>
-          <w:lang w:val="fr-FR"/>
-        </w:rPr>
-        <w:t xml:space="preserve">qui </w:t>
-      </w:r>
-      <w:r>
-        <w:rPr>
-          <w:rFonts w:ascii="Segoe UI" w:hAnsi="Segoe UI" w:cs="Segoe UI"/>
-          <w:color w:val="24292E"/>
-          <w:shd w:val="clear" w:color="auto" w:fill="FFFFFF"/>
-          <w:lang w:val="fr-FR"/>
-        </w:rPr>
-        <w:t>facilite la procédure de recherche et de don de sang</w:t>
-      </w:r>
-      <w:r>
-        <w:rPr>
-          <w:rFonts w:ascii="Segoe UI" w:hAnsi="Segoe UI" w:cs="Segoe UI"/>
-          <w:color w:val="24292E"/>
-          <w:shd w:val="clear" w:color="auto" w:fill="FFFFFF"/>
+        <w:t>Objectif du projet :</w:t>
+      </w:r>
+    </w:p>
+    <w:p>
+      <w:pPr>
+        <w:ind w:left="270"/>
+        <w:rPr>
+          <w:color w:val="323E4F" w:themeColor="text2" w:themeShade="BF"/>
+          <w:lang w:val="fr-FR"/>
+        </w:rPr>
+      </w:pPr>
+      <w:r>
+        <w:rPr>
+          <w:color w:val="323E4F" w:themeColor="text2" w:themeShade="BF"/>
+          <w:lang w:val="fr-FR"/>
+        </w:rPr>
+        <w:t>L’objectif principal de cette application est de faciliter le processus de recherche d'un donneur de sang et de gagner du temps en particulier dans les cas critiques où cela peut sauver des vies</w:t>
+      </w:r>
+      <w:r>
+        <w:rPr>
+          <w:color w:val="323E4F" w:themeColor="text2" w:themeShade="BF"/>
           <w:lang w:val="fr-FR"/>
         </w:rPr>
         <w:t>.</w:t>
@@ -142,7 +202,7 @@
     </w:p>
     <w:p>
       <w:pPr>
-        <w:ind w:left="360"/>
+        <w:ind w:left="270"/>
         <w:rPr>
           <w:color w:val="323E4F" w:themeColor="text2" w:themeShade="BF"/>
           <w:lang w:val="fr-FR"/>
@@ -174,7 +234,7 @@
           <w:szCs w:val="24"/>
           <w:lang w:val="fr-FR"/>
         </w:rPr>
-        <w:t>Objectif du projet :</w:t>
+        <w:t>Périmètre du projet :</w:t>
       </w:r>
     </w:p>
     <w:p>
@@ -182,22 +242,19 @@
         <w:ind w:left="270"/>
         <w:rPr>
           <w:color w:val="323E4F" w:themeColor="text2" w:themeShade="BF"/>
-          <w:lang w:val="fr-FR"/>
-        </w:rPr>
-      </w:pPr>
-      <w:r>
-        <w:rPr>
-          <w:color w:val="323E4F" w:themeColor="text2" w:themeShade="BF"/>
-          <w:lang w:val="fr-FR"/>
-        </w:rPr>
-        <w:t>L’objectif principal de cette application est de faciliter le processus de recherche d'un donneur de sang et de gagner du temps en particulier dans les cas critiques où cela peut sauver des vies</w:t>
-      </w:r>
-      <w:r>
-        <w:rPr>
-          <w:color w:val="323E4F" w:themeColor="text2" w:themeShade="BF"/>
-          <w:lang w:val="fr-FR"/>
-        </w:rPr>
-        <w:t>.</w:t>
+          <w:sz w:val="24"/>
+          <w:szCs w:val="24"/>
+          <w:lang w:val="fr-FR"/>
+        </w:rPr>
+      </w:pPr>
+      <w:r>
+        <w:rPr>
+          <w:color w:val="323E4F" w:themeColor="text2" w:themeShade="BF"/>
+          <w:sz w:val="24"/>
+          <w:szCs w:val="24"/>
+          <w:lang w:val="fr-FR"/>
+        </w:rPr>
+        <w:t>L'application permettra au donateur de créer un compte et de se connecter avec son CNI et son mot de passe. Et enregistrez ses coordonnées, par exemple nom, adresse, téléphone, type de sang ... etc.</w:t>
       </w:r>
     </w:p>
     <w:p>
@@ -205,6 +262,162 @@
         <w:ind w:left="270"/>
         <w:rPr>
           <w:color w:val="323E4F" w:themeColor="text2" w:themeShade="BF"/>
+          <w:sz w:val="24"/>
+          <w:szCs w:val="24"/>
+          <w:lang w:val="fr-FR"/>
+        </w:rPr>
+      </w:pPr>
+      <w:r>
+        <w:rPr>
+          <w:color w:val="323E4F" w:themeColor="text2" w:themeShade="BF"/>
+          <w:sz w:val="24"/>
+          <w:szCs w:val="24"/>
+          <w:lang w:val="fr-FR"/>
+        </w:rPr>
+        <w:t>L'hôpital pourra créer un compte et se connecter avec le code de licence de l'hôpital et le mot de passe.</w:t>
+      </w:r>
+    </w:p>
+    <w:p>
+      <w:pPr>
+        <w:ind w:left="270"/>
+        <w:rPr>
+          <w:color w:val="323E4F" w:themeColor="text2" w:themeShade="BF"/>
+          <w:sz w:val="24"/>
+          <w:szCs w:val="24"/>
+          <w:lang w:val="fr-FR"/>
+        </w:rPr>
+      </w:pPr>
+      <w:r>
+        <w:rPr>
+          <w:color w:val="323E4F" w:themeColor="text2" w:themeShade="BF"/>
+          <w:sz w:val="24"/>
+          <w:szCs w:val="24"/>
+          <w:lang w:val="fr-FR"/>
+        </w:rPr>
+        <w:t>U</w:t>
+      </w:r>
+      <w:r>
+        <w:rPr>
+          <w:color w:val="323E4F" w:themeColor="text2" w:themeShade="BF"/>
+          <w:sz w:val="24"/>
+          <w:szCs w:val="24"/>
+          <w:lang w:val="fr-FR"/>
+        </w:rPr>
+        <w:t xml:space="preserve">ne fois que l'hôpital est connecté, il peut rechercher des donneurs filtrés par ville et type de sang. </w:t>
+      </w:r>
+    </w:p>
+    <w:p>
+      <w:pPr>
+        <w:ind w:left="270"/>
+        <w:rPr>
+          <w:color w:val="323E4F" w:themeColor="text2" w:themeShade="BF"/>
+          <w:sz w:val="24"/>
+          <w:szCs w:val="24"/>
+          <w:lang w:val="fr-FR"/>
+        </w:rPr>
+      </w:pPr>
+      <w:r>
+        <w:rPr>
+          <w:color w:val="323E4F" w:themeColor="text2" w:themeShade="BF"/>
+          <w:sz w:val="24"/>
+          <w:szCs w:val="24"/>
+          <w:lang w:val="fr-FR"/>
+        </w:rPr>
+        <w:t>U</w:t>
+      </w:r>
+      <w:r>
+        <w:rPr>
+          <w:color w:val="323E4F" w:themeColor="text2" w:themeShade="BF"/>
+          <w:sz w:val="24"/>
+          <w:szCs w:val="24"/>
+          <w:lang w:val="fr-FR"/>
+        </w:rPr>
+        <w:t xml:space="preserve">ne fois qu'il a trouvé un donneur. il peut lui envoyer une «demande de sang». </w:t>
+      </w:r>
+    </w:p>
+    <w:p>
+      <w:pPr>
+        <w:ind w:left="270"/>
+        <w:rPr>
+          <w:color w:val="323E4F" w:themeColor="text2" w:themeShade="BF"/>
+          <w:sz w:val="24"/>
+          <w:szCs w:val="24"/>
+          <w:lang w:val="fr-FR"/>
+        </w:rPr>
+      </w:pPr>
+      <w:r>
+        <w:rPr>
+          <w:color w:val="323E4F" w:themeColor="text2" w:themeShade="BF"/>
+          <w:sz w:val="24"/>
+          <w:szCs w:val="24"/>
+          <w:lang w:val="fr-FR"/>
+        </w:rPr>
+        <w:t>A</w:t>
+      </w:r>
+      <w:r>
+        <w:rPr>
+          <w:color w:val="323E4F" w:themeColor="text2" w:themeShade="BF"/>
+          <w:sz w:val="24"/>
+          <w:szCs w:val="24"/>
+          <w:lang w:val="fr-FR"/>
+        </w:rPr>
+        <w:t xml:space="preserve">près cela, le donateur sera informé par </w:t>
+      </w:r>
+      <w:r>
+        <w:rPr>
+          <w:color w:val="323E4F" w:themeColor="text2" w:themeShade="BF"/>
+          <w:sz w:val="24"/>
+          <w:szCs w:val="24"/>
+          <w:lang w:val="fr-FR"/>
+        </w:rPr>
+        <w:t>E-</w:t>
+      </w:r>
+      <w:r>
+        <w:rPr>
+          <w:color w:val="323E4F" w:themeColor="text2" w:themeShade="BF"/>
+          <w:sz w:val="24"/>
+          <w:szCs w:val="24"/>
+          <w:lang w:val="fr-FR"/>
+        </w:rPr>
+        <w:t>mail ou par SMS avec toutes les informations fournies par l'hôpital.</w:t>
+      </w:r>
+    </w:p>
+    <w:p>
+      <w:pPr>
+        <w:ind w:left="270"/>
+        <w:rPr>
+          <w:color w:val="323E4F" w:themeColor="text2" w:themeShade="BF"/>
+          <w:sz w:val="24"/>
+          <w:szCs w:val="24"/>
+          <w:lang w:val="fr-FR"/>
+        </w:rPr>
+      </w:pPr>
+      <w:r>
+        <w:rPr>
+          <w:color w:val="323E4F" w:themeColor="text2" w:themeShade="BF"/>
+          <w:sz w:val="24"/>
+          <w:szCs w:val="24"/>
+          <w:lang w:val="fr-FR"/>
+        </w:rPr>
+        <w:t>A</w:t>
+      </w:r>
+      <w:r>
+        <w:rPr>
+          <w:color w:val="323E4F" w:themeColor="text2" w:themeShade="BF"/>
+          <w:sz w:val="24"/>
+          <w:szCs w:val="24"/>
+          <w:lang w:val="fr-FR"/>
+        </w:rPr>
+        <w:t>près cela, le donateur a le choix d'accepter ou de refuser la demande.</w:t>
+      </w:r>
+    </w:p>
+    <w:p>
+      <w:pPr>
+        <w:ind w:left="270"/>
+        <w:rPr>
+          <w:color w:val="323E4F" w:themeColor="text2" w:themeShade="BF"/>
+          <w:sz w:val="24"/>
+          <w:szCs w:val="24"/>
           <w:lang w:val="fr-FR"/>
         </w:rPr>
       </w:pPr>
@@ -215,26 +428,205 @@
         <w:rPr>
           <w:b/>
           <w:bCs/>
+          <w:color w:val="323E4F" w:themeColor="text2" w:themeShade="BF"/>
+          <w:sz w:val="24"/>
+          <w:szCs w:val="24"/>
+          <w:lang w:val="fr-FR"/>
+        </w:rPr>
+      </w:pPr>
+      <w:r>
+        <w:rPr>
+          <w:b/>
+          <w:bCs/>
+          <w:color w:val="323E4F" w:themeColor="text2" w:themeShade="BF"/>
+          <w:sz w:val="24"/>
+          <w:szCs w:val="24"/>
+          <w:lang w:val="fr-FR"/>
+        </w:rPr>
+        <w:t>Outils :</w:t>
+      </w:r>
+    </w:p>
+    <w:p>
+      <w:pPr>
+        <w:ind w:left="270"/>
+        <w:rPr>
+          <w:color w:val="323E4F" w:themeColor="text2" w:themeShade="BF"/>
+          <w:sz w:val="24"/>
+          <w:szCs w:val="24"/>
+          <w:lang w:val="fr-FR"/>
+        </w:rPr>
+      </w:pPr>
+      <w:r>
+        <w:rPr>
+          <w:color w:val="323E4F" w:themeColor="text2" w:themeShade="BF"/>
+          <w:sz w:val="24"/>
+          <w:szCs w:val="24"/>
+          <w:lang w:val="fr-FR"/>
+        </w:rPr>
+        <w:t xml:space="preserve">L'application sera construite en utilisant Javascript avec l'aide d'un </w:t>
+      </w:r>
+      <w:proofErr w:type="spellStart"/>
+      <w:r>
+        <w:rPr>
+          <w:color w:val="323E4F" w:themeColor="text2" w:themeShade="BF"/>
+          <w:sz w:val="24"/>
+          <w:szCs w:val="24"/>
+          <w:lang w:val="fr-FR"/>
+        </w:rPr>
+        <w:t>framework</w:t>
+      </w:r>
+      <w:proofErr w:type="spellEnd"/>
+      <w:r>
+        <w:rPr>
+          <w:color w:val="323E4F" w:themeColor="text2" w:themeShade="BF"/>
+          <w:sz w:val="24"/>
+          <w:szCs w:val="24"/>
+          <w:lang w:val="fr-FR"/>
+        </w:rPr>
+        <w:t xml:space="preserve"> comme </w:t>
+      </w:r>
+      <w:proofErr w:type="spellStart"/>
+      <w:r>
+        <w:rPr>
+          <w:color w:val="323E4F" w:themeColor="text2" w:themeShade="BF"/>
+          <w:sz w:val="24"/>
+          <w:szCs w:val="24"/>
+          <w:lang w:val="fr-FR"/>
+        </w:rPr>
+        <w:t>React</w:t>
+      </w:r>
+      <w:proofErr w:type="spellEnd"/>
+      <w:r>
+        <w:rPr>
+          <w:color w:val="323E4F" w:themeColor="text2" w:themeShade="BF"/>
+          <w:sz w:val="24"/>
+          <w:szCs w:val="24"/>
+          <w:lang w:val="fr-FR"/>
+        </w:rPr>
+        <w:t xml:space="preserve"> (côté client) et </w:t>
+      </w:r>
+      <w:proofErr w:type="spellStart"/>
+      <w:r>
+        <w:rPr>
+          <w:color w:val="323E4F" w:themeColor="text2" w:themeShade="BF"/>
+          <w:sz w:val="24"/>
+          <w:szCs w:val="24"/>
+          <w:lang w:val="fr-FR"/>
+        </w:rPr>
+        <w:t>Firebase</w:t>
+      </w:r>
+      <w:proofErr w:type="spellEnd"/>
+      <w:r>
+        <w:rPr>
+          <w:color w:val="323E4F" w:themeColor="text2" w:themeShade="BF"/>
+          <w:sz w:val="24"/>
+          <w:szCs w:val="24"/>
+          <w:lang w:val="fr-FR"/>
+        </w:rPr>
+        <w:t xml:space="preserve"> comme backend (côté serveur)</w:t>
+      </w:r>
+      <w:r>
+        <w:rPr>
+          <w:color w:val="323E4F" w:themeColor="text2" w:themeShade="BF"/>
+          <w:sz w:val="24"/>
+          <w:szCs w:val="24"/>
+          <w:lang w:val="fr-FR"/>
+        </w:rPr>
+        <w:t>.</w:t>
+      </w:r>
+    </w:p>
+    <w:p>
+      <w:pPr>
+        <w:ind w:left="270"/>
+        <w:rPr>
+          <w:color w:val="000000" w:themeColor="text1"/>
+          <w:sz w:val="24"/>
+          <w:szCs w:val="24"/>
+          <w:lang w:val="fr-FR"/>
+        </w:rPr>
+      </w:pPr>
+      <w:r>
+        <w:rPr>
+          <w:color w:val="323E4F" w:themeColor="text2" w:themeShade="BF"/>
+          <w:sz w:val="24"/>
+          <w:szCs w:val="24"/>
+          <w:lang w:val="fr-FR"/>
+        </w:rPr>
+        <w:t xml:space="preserve">L'application s'appellera </w:t>
+      </w:r>
+      <w:proofErr w:type="spellStart"/>
+      <w:r>
+        <w:rPr>
+          <w:color w:val="323E4F" w:themeColor="text2" w:themeShade="BF"/>
+          <w:sz w:val="24"/>
+          <w:szCs w:val="24"/>
+          <w:lang w:val="fr-FR"/>
+        </w:rPr>
+        <w:t>RedCell</w:t>
+      </w:r>
+      <w:proofErr w:type="spellEnd"/>
+      <w:r>
+        <w:rPr>
+          <w:color w:val="323E4F" w:themeColor="text2" w:themeShade="BF"/>
+          <w:sz w:val="24"/>
+          <w:szCs w:val="24"/>
+          <w:lang w:val="fr-FR"/>
+        </w:rPr>
+        <w:t xml:space="preserve"> et j'utilisera le contrôle de version de </w:t>
+      </w:r>
+      <w:proofErr w:type="spellStart"/>
+      <w:r>
+        <w:rPr>
+          <w:color w:val="323E4F" w:themeColor="text2" w:themeShade="BF"/>
+          <w:sz w:val="24"/>
+          <w:szCs w:val="24"/>
+          <w:lang w:val="fr-FR"/>
+        </w:rPr>
+        <w:t>Github</w:t>
+      </w:r>
+      <w:proofErr w:type="spellEnd"/>
+      <w:r>
+        <w:rPr>
+          <w:color w:val="323E4F" w:themeColor="text2" w:themeShade="BF"/>
+          <w:sz w:val="24"/>
+          <w:szCs w:val="24"/>
+          <w:lang w:val="fr-FR"/>
+        </w:rPr>
+        <w:t xml:space="preserve">. le référentiel du projet se trouve sur </w:t>
+      </w:r>
+      <w:hyperlink r:id="rId9" w:history="1">
+        <w:r>
+          <w:rPr>
+            <w:rStyle w:val="Hyperlink"/>
+            <w:i/>
+            <w:iCs/>
+            <w:sz w:val="24"/>
+            <w:szCs w:val="24"/>
+            <w:lang w:val="fr-FR"/>
+          </w:rPr>
+          <w:t>https://github.com/BaderEddineOuaich/redcell</w:t>
+        </w:r>
+      </w:hyperlink>
+      <w:r>
+        <w:rPr>
           <w:i/>
           <w:iCs/>
-          <w:color w:val="323E4F" w:themeColor="text2" w:themeShade="BF"/>
-          <w:sz w:val="24"/>
-          <w:szCs w:val="24"/>
-          <w:lang w:val="fr-FR"/>
-        </w:rPr>
-      </w:pPr>
-      <w:r>
-        <w:rPr>
-          <w:b/>
-          <w:bCs/>
-          <w:i/>
-          <w:iCs/>
-          <w:color w:val="323E4F" w:themeColor="text2" w:themeShade="BF"/>
-          <w:sz w:val="24"/>
-          <w:szCs w:val="24"/>
-          <w:lang w:val="fr-FR"/>
-        </w:rPr>
-        <w:t>Périmètre du projet :</w:t>
+          <w:color w:val="0070C0"/>
+          <w:sz w:val="24"/>
+          <w:szCs w:val="24"/>
+          <w:u w:val="single"/>
+          <w:lang w:val="fr-FR"/>
+        </w:rPr>
+        <w:t xml:space="preserve"> </w:t>
+      </w:r>
+      <w:r>
+        <w:rPr>
+          <w:color w:val="000000" w:themeColor="text1"/>
+          <w:sz w:val="24"/>
+          <w:szCs w:val="24"/>
+          <w:lang w:val="fr-FR"/>
+        </w:rPr>
+        <w:t>.</w:t>
       </w:r>
     </w:p>
     <w:p>
@@ -247,15 +639,6 @@
           <w:lang w:val="fr-FR"/>
         </w:rPr>
       </w:pPr>
-      <w:r>
-        <w:rPr>
-          <w:color w:val="323E4F" w:themeColor="text2" w:themeShade="BF"/>
-          <w:sz w:val="24"/>
-          <w:szCs w:val="24"/>
-          <w:lang w:val="fr-FR"/>
-        </w:rPr>
-        <w:t>L'application permettra au donateur de créer un compte et de se connecter avec son CNI et son mot de passe. Et enregistrez ses coordonnées, par exemple nom, adresse, téléphone, type de sang ... etc.</w:t>
-      </w:r>
     </w:p>
     <w:p>
       <w:pPr>
@@ -267,364 +650,15 @@
           <w:lang w:val="fr-FR"/>
         </w:rPr>
       </w:pPr>
-      <w:r>
-        <w:rPr>
-          <w:color w:val="323E4F" w:themeColor="text2" w:themeShade="BF"/>
-          <w:sz w:val="24"/>
-          <w:szCs w:val="24"/>
-          <w:lang w:val="fr-FR"/>
-        </w:rPr>
-        <w:t>L'hôpital pourra créer un compte et se connecter avec le code de licence de l'hôpital et le mot de passe.</w:t>
-      </w:r>
-    </w:p>
-    <w:p>
-      <w:pPr>
-        <w:ind w:left="270"/>
-        <w:rPr>
-          <w:color w:val="323E4F" w:themeColor="text2" w:themeShade="BF"/>
-          <w:sz w:val="24"/>
-          <w:szCs w:val="24"/>
-          <w:lang w:val="fr-FR"/>
-        </w:rPr>
-      </w:pPr>
-      <w:r>
-        <w:rPr>
-          <w:color w:val="323E4F" w:themeColor="text2" w:themeShade="BF"/>
-          <w:sz w:val="24"/>
-          <w:szCs w:val="24"/>
-          <w:lang w:val="fr-FR"/>
-        </w:rPr>
-        <w:t>U</w:t>
-      </w:r>
-      <w:r>
-        <w:rPr>
-          <w:color w:val="323E4F" w:themeColor="text2" w:themeShade="BF"/>
-          <w:sz w:val="24"/>
-          <w:szCs w:val="24"/>
-          <w:lang w:val="fr-FR"/>
-        </w:rPr>
-        <w:t xml:space="preserve">ne fois que l'hôpital est connecté, il peut rechercher des donneurs filtrés par ville et type de sang. </w:t>
-      </w:r>
-    </w:p>
-    <w:p>
-      <w:pPr>
-        <w:ind w:left="270"/>
-        <w:rPr>
-          <w:color w:val="323E4F" w:themeColor="text2" w:themeShade="BF"/>
-          <w:sz w:val="24"/>
-          <w:szCs w:val="24"/>
-          <w:lang w:val="fr-FR"/>
-        </w:rPr>
-      </w:pPr>
-      <w:r>
-        <w:rPr>
-          <w:color w:val="323E4F" w:themeColor="text2" w:themeShade="BF"/>
-          <w:sz w:val="24"/>
-          <w:szCs w:val="24"/>
-          <w:lang w:val="fr-FR"/>
-        </w:rPr>
-        <w:t>U</w:t>
-      </w:r>
-      <w:r>
-        <w:rPr>
-          <w:color w:val="323E4F" w:themeColor="text2" w:themeShade="BF"/>
-          <w:sz w:val="24"/>
-          <w:szCs w:val="24"/>
-          <w:lang w:val="fr-FR"/>
-        </w:rPr>
-        <w:t xml:space="preserve">ne fois qu'il a trouvé un donneur. </w:t>
-      </w:r>
-      <w:proofErr w:type="gramStart"/>
-      <w:r>
-        <w:rPr>
-          <w:color w:val="323E4F" w:themeColor="text2" w:themeShade="BF"/>
-          <w:sz w:val="24"/>
-          <w:szCs w:val="24"/>
-          <w:lang w:val="fr-FR"/>
-        </w:rPr>
-        <w:t>il</w:t>
-      </w:r>
-      <w:proofErr w:type="gramEnd"/>
-      <w:r>
-        <w:rPr>
-          <w:color w:val="323E4F" w:themeColor="text2" w:themeShade="BF"/>
-          <w:sz w:val="24"/>
-          <w:szCs w:val="24"/>
-          <w:lang w:val="fr-FR"/>
-        </w:rPr>
-        <w:t xml:space="preserve"> peut lui envoyer une «demande de sang». </w:t>
-      </w:r>
-    </w:p>
-    <w:p>
-      <w:pPr>
-        <w:ind w:left="270"/>
-        <w:rPr>
-          <w:color w:val="323E4F" w:themeColor="text2" w:themeShade="BF"/>
-          <w:sz w:val="24"/>
-          <w:szCs w:val="24"/>
-          <w:lang w:val="fr-FR"/>
-        </w:rPr>
-      </w:pPr>
-      <w:r>
-        <w:rPr>
-          <w:color w:val="323E4F" w:themeColor="text2" w:themeShade="BF"/>
-          <w:sz w:val="24"/>
-          <w:szCs w:val="24"/>
-          <w:lang w:val="fr-FR"/>
-        </w:rPr>
-        <w:t>A</w:t>
-      </w:r>
-      <w:r>
-        <w:rPr>
-          <w:color w:val="323E4F" w:themeColor="text2" w:themeShade="BF"/>
-          <w:sz w:val="24"/>
-          <w:szCs w:val="24"/>
-          <w:lang w:val="fr-FR"/>
-        </w:rPr>
-        <w:t xml:space="preserve">près cela, le donateur sera informé par </w:t>
-      </w:r>
-      <w:proofErr w:type="gramStart"/>
-      <w:r>
-        <w:rPr>
-          <w:color w:val="323E4F" w:themeColor="text2" w:themeShade="BF"/>
-          <w:sz w:val="24"/>
-          <w:szCs w:val="24"/>
-          <w:lang w:val="fr-FR"/>
-        </w:rPr>
-        <w:t>E-</w:t>
-      </w:r>
-      <w:r>
-        <w:rPr>
-          <w:color w:val="323E4F" w:themeColor="text2" w:themeShade="BF"/>
-          <w:sz w:val="24"/>
-          <w:szCs w:val="24"/>
-          <w:lang w:val="fr-FR"/>
-        </w:rPr>
-        <w:t>mail</w:t>
-      </w:r>
-      <w:proofErr w:type="gramEnd"/>
-      <w:r>
-        <w:rPr>
-          <w:color w:val="323E4F" w:themeColor="text2" w:themeShade="BF"/>
-          <w:sz w:val="24"/>
-          <w:szCs w:val="24"/>
-          <w:lang w:val="fr-FR"/>
-        </w:rPr>
-        <w:t xml:space="preserve"> ou par SMS avec toutes les informations fournies par l'hôpital.</w:t>
-      </w:r>
-    </w:p>
-    <w:p>
-      <w:pPr>
-        <w:ind w:left="270"/>
-        <w:rPr>
-          <w:color w:val="323E4F" w:themeColor="text2" w:themeShade="BF"/>
-          <w:sz w:val="24"/>
-          <w:szCs w:val="24"/>
-          <w:lang w:val="fr-FR"/>
-        </w:rPr>
-      </w:pPr>
-      <w:r>
-        <w:rPr>
-          <w:color w:val="323E4F" w:themeColor="text2" w:themeShade="BF"/>
-          <w:sz w:val="24"/>
-          <w:szCs w:val="24"/>
-          <w:lang w:val="fr-FR"/>
-        </w:rPr>
-        <w:t>A</w:t>
-      </w:r>
-      <w:r>
-        <w:rPr>
-          <w:color w:val="323E4F" w:themeColor="text2" w:themeShade="BF"/>
-          <w:sz w:val="24"/>
-          <w:szCs w:val="24"/>
-          <w:lang w:val="fr-FR"/>
-        </w:rPr>
-        <w:t>près cela, le donateur a le choix d'accepter ou de refuser la demande.</w:t>
-      </w:r>
-    </w:p>
-    <w:p>
-      <w:pPr>
-        <w:ind w:left="270"/>
-        <w:rPr>
-          <w:color w:val="323E4F" w:themeColor="text2" w:themeShade="BF"/>
-          <w:sz w:val="24"/>
-          <w:szCs w:val="24"/>
-          <w:lang w:val="fr-FR"/>
-        </w:rPr>
-      </w:pPr>
-    </w:p>
-    <w:p>
-      <w:pPr>
-        <w:ind w:left="270"/>
-        <w:rPr>
-          <w:b/>
-          <w:bCs/>
-          <w:color w:val="323E4F" w:themeColor="text2" w:themeShade="BF"/>
-          <w:sz w:val="24"/>
-          <w:szCs w:val="24"/>
-          <w:lang w:val="fr-FR"/>
-        </w:rPr>
-      </w:pPr>
-      <w:r>
-        <w:rPr>
-          <w:b/>
-          <w:bCs/>
-          <w:color w:val="323E4F" w:themeColor="text2" w:themeShade="BF"/>
-          <w:sz w:val="24"/>
-          <w:szCs w:val="24"/>
-          <w:lang w:val="fr-FR"/>
-        </w:rPr>
-        <w:t>Outils :</w:t>
-      </w:r>
-    </w:p>
-    <w:p>
-      <w:pPr>
-        <w:ind w:left="270"/>
-        <w:rPr>
-          <w:color w:val="323E4F" w:themeColor="text2" w:themeShade="BF"/>
-          <w:sz w:val="24"/>
-          <w:szCs w:val="24"/>
-          <w:lang w:val="fr-FR"/>
-        </w:rPr>
-      </w:pPr>
-      <w:r>
-        <w:rPr>
-          <w:color w:val="323E4F" w:themeColor="text2" w:themeShade="BF"/>
-          <w:sz w:val="24"/>
-          <w:szCs w:val="24"/>
-          <w:lang w:val="fr-FR"/>
-        </w:rPr>
-        <w:t xml:space="preserve">L'application sera construite en utilisant Javascript avec l'aide d'un </w:t>
-      </w:r>
-      <w:proofErr w:type="spellStart"/>
-      <w:r>
-        <w:rPr>
-          <w:color w:val="323E4F" w:themeColor="text2" w:themeShade="BF"/>
-          <w:sz w:val="24"/>
-          <w:szCs w:val="24"/>
-          <w:lang w:val="fr-FR"/>
-        </w:rPr>
-        <w:t>framework</w:t>
-      </w:r>
-      <w:proofErr w:type="spellEnd"/>
-      <w:r>
-        <w:rPr>
-          <w:color w:val="323E4F" w:themeColor="text2" w:themeShade="BF"/>
-          <w:sz w:val="24"/>
-          <w:szCs w:val="24"/>
-          <w:lang w:val="fr-FR"/>
-        </w:rPr>
-        <w:t xml:space="preserve"> comme </w:t>
-      </w:r>
-      <w:proofErr w:type="spellStart"/>
-      <w:r>
-        <w:rPr>
-          <w:color w:val="323E4F" w:themeColor="text2" w:themeShade="BF"/>
-          <w:sz w:val="24"/>
-          <w:szCs w:val="24"/>
-          <w:lang w:val="fr-FR"/>
-        </w:rPr>
-        <w:t>React</w:t>
-      </w:r>
-      <w:proofErr w:type="spellEnd"/>
-      <w:r>
-        <w:rPr>
-          <w:color w:val="323E4F" w:themeColor="text2" w:themeShade="BF"/>
-          <w:sz w:val="24"/>
-          <w:szCs w:val="24"/>
-          <w:lang w:val="fr-FR"/>
-        </w:rPr>
-        <w:t xml:space="preserve"> (côté client) et </w:t>
-      </w:r>
-      <w:proofErr w:type="spellStart"/>
-      <w:r>
-        <w:rPr>
-          <w:color w:val="323E4F" w:themeColor="text2" w:themeShade="BF"/>
-          <w:sz w:val="24"/>
-          <w:szCs w:val="24"/>
-          <w:lang w:val="fr-FR"/>
-        </w:rPr>
-        <w:t>Firebase</w:t>
-      </w:r>
-      <w:proofErr w:type="spellEnd"/>
-      <w:r>
-        <w:rPr>
-          <w:color w:val="323E4F" w:themeColor="text2" w:themeShade="BF"/>
-          <w:sz w:val="24"/>
-          <w:szCs w:val="24"/>
-          <w:lang w:val="fr-FR"/>
-        </w:rPr>
-        <w:t xml:space="preserve"> comme backend (côté serveur)</w:t>
-      </w:r>
-    </w:p>
-    <w:p>
-      <w:pPr>
-        <w:ind w:left="270"/>
-        <w:rPr>
-          <w:color w:val="323E4F" w:themeColor="text2" w:themeShade="BF"/>
-          <w:sz w:val="24"/>
-          <w:szCs w:val="24"/>
-          <w:lang w:val="fr-FR"/>
-        </w:rPr>
-      </w:pPr>
-    </w:p>
-    <w:p>
-      <w:pPr>
-        <w:ind w:left="270"/>
-        <w:jc w:val="center"/>
+    </w:p>
+    <w:p>
+      <w:pPr>
+        <w:ind w:left="270" w:firstLine="450"/>
+        <w:jc w:val="right"/>
         <w:rPr>
           <w:i/>
           <w:iCs/>
           <w:color w:val="7B7B7B" w:themeColor="accent3" w:themeShade="BF"/>
-          <w:lang w:val="fr-FR"/>
-        </w:rPr>
-      </w:pPr>
-      <w:r>
-        <w:rPr>
-          <w:i/>
-          <w:iCs/>
-          <w:color w:val="7B7B7B" w:themeColor="accent3" w:themeShade="BF"/>
-          <w:lang w:val="fr-FR"/>
-        </w:rPr>
-        <w:t>J'apprécierais si vous pouviez me donner quelques conseils sur cette manière.</w:t>
-      </w:r>
-    </w:p>
-    <w:p>
-      <w:pPr>
-        <w:ind w:left="270"/>
-        <w:jc w:val="center"/>
-        <w:rPr>
-          <w:i/>
-          <w:iCs/>
-          <w:color w:val="7B7B7B" w:themeColor="accent3" w:themeShade="BF"/>
-        </w:rPr>
-      </w:pPr>
-      <w:r>
-        <w:rPr>
-          <w:i/>
-          <w:iCs/>
-          <w:color w:val="7B7B7B" w:themeColor="accent3" w:themeShade="BF"/>
-        </w:rPr>
-        <w:t xml:space="preserve">Merci </w:t>
-      </w:r>
-      <w:proofErr w:type="gramStart"/>
-      <w:r>
-        <w:rPr>
-          <w:i/>
-          <w:iCs/>
-          <w:color w:val="7B7B7B" w:themeColor="accent3" w:themeShade="BF"/>
-        </w:rPr>
-        <w:t>Madame !</w:t>
-      </w:r>
-      <w:proofErr w:type="gramEnd"/>
-    </w:p>
-    <w:p>
-      <w:pPr>
-        <w:jc w:val="right"/>
-        <w:rPr>
-          <w:color w:val="8496B0" w:themeColor="text2" w:themeTint="99"/>
-          <w:sz w:val="18"/>
-          <w:szCs w:val="18"/>
         </w:rPr>
       </w:pPr>
       <w:r>
@@ -1343,7 +1377,6 @@
   <w:style w:type="character" w:default="1" w:styleId="DefaultParagraphFont">
     <w:name w:val="Default Paragraph Font"/>
     <w:uiPriority w:val="1"/>
-    <w:semiHidden/>
     <w:unhideWhenUsed/>
   </w:style>
   <w:style w:type="table" w:default="1" w:styleId="TableNormal">
@@ -1487,6 +1520,29 @@
     <w:rsid w:val="000F33C9"/>
     <w:rPr>
       <w:color w:val="808080"/>
+    </w:rPr>
+  </w:style>
+  <w:style w:type="character" w:styleId="Hyperlink">
+    <w:name w:val="Hyperlink"/>
+    <w:basedOn w:val="DefaultParagraphFont"/>
+    <w:uiPriority w:val="99"/>
+    <w:unhideWhenUsed/>
+    <w:rsid w:val="0073416F"/>
+    <w:rPr>
+      <w:color w:val="0563C1" w:themeColor="hyperlink"/>
+      <w:u w:val="single"/>
+    </w:rPr>
+  </w:style>
+  <w:style w:type="character" w:styleId="UnresolvedMention">
+    <w:name w:val="Unresolved Mention"/>
+    <w:basedOn w:val="DefaultParagraphFont"/>
+    <w:uiPriority w:val="99"/>
+    <w:semiHidden/>
+    <w:unhideWhenUsed/>
+    <w:rsid w:val="0073416F"/>
+    <w:rPr>
+      <w:color w:val="605E5C"/>
+      <w:shd w:val="clear" w:color="auto" w:fill="E1DFDD"/>
     </w:rPr>
   </w:style>
 </w:styles>

</xml_diff>

<commit_message>
added new conception and cahier des charges
</commit_message>
<xml_diff>
--- a/Cahier des charges.docx
+++ b/Cahier des charges.docx
@@ -43,8 +43,8 @@
           <w:i/>
           <w:iCs/>
           <w:color w:val="323E4F" w:themeColor="text2" w:themeShade="BF"/>
-          <w:sz w:val="24"/>
-          <w:szCs w:val="24"/>
+          <w:sz w:val="32"/>
+          <w:szCs w:val="32"/>
           <w:lang w:val="fr-FR"/>
         </w:rPr>
       </w:pPr>
@@ -55,8 +55,8 @@
           <w:i/>
           <w:iCs/>
           <w:color w:val="323E4F" w:themeColor="text2" w:themeShade="BF"/>
-          <w:sz w:val="24"/>
-          <w:szCs w:val="24"/>
+          <w:sz w:val="32"/>
+          <w:szCs w:val="32"/>
           <w:lang w:val="fr-FR"/>
         </w:rPr>
         <w:t xml:space="preserve">Contexte et définition du </w:t>
@@ -68,8 +68,8 @@
           <w:i/>
           <w:iCs/>
           <w:color w:val="323E4F" w:themeColor="text2" w:themeShade="BF"/>
-          <w:sz w:val="24"/>
-          <w:szCs w:val="24"/>
+          <w:sz w:val="32"/>
+          <w:szCs w:val="32"/>
           <w:lang w:val="fr-FR"/>
         </w:rPr>
         <w:t>problème</w:t>
@@ -81,8 +81,8 @@
           <w:i/>
           <w:iCs/>
           <w:color w:val="323E4F" w:themeColor="text2" w:themeShade="BF"/>
-          <w:sz w:val="24"/>
-          <w:szCs w:val="24"/>
+          <w:sz w:val="32"/>
+          <w:szCs w:val="32"/>
           <w:lang w:val="fr-FR"/>
         </w:rPr>
         <w:t> :</w:t>
@@ -94,6 +94,8 @@
         <w:rPr>
           <w:rFonts w:ascii="Segoe UI" w:hAnsi="Segoe UI" w:cs="Segoe UI"/>
           <w:color w:val="24292E"/>
+          <w:sz w:val="24"/>
+          <w:szCs w:val="24"/>
           <w:shd w:val="clear" w:color="auto" w:fill="FFFFFF"/>
           <w:lang w:val="fr-FR"/>
         </w:rPr>
@@ -101,6 +103,8 @@
       <w:r>
         <w:rPr>
           <w:color w:val="323E4F" w:themeColor="text2" w:themeShade="BF"/>
+          <w:sz w:val="24"/>
+          <w:szCs w:val="24"/>
           <w:lang w:val="fr-FR"/>
         </w:rPr>
         <w:t xml:space="preserve">Le projet est une application </w:t>
@@ -108,6 +112,8 @@
       <w:r>
         <w:rPr>
           <w:color w:val="323E4F" w:themeColor="text2" w:themeShade="BF"/>
+          <w:sz w:val="24"/>
+          <w:szCs w:val="24"/>
           <w:lang w:val="fr-FR"/>
         </w:rPr>
         <w:t xml:space="preserve">web </w:t>
@@ -115,6 +121,8 @@
       <w:r>
         <w:rPr>
           <w:color w:val="323E4F" w:themeColor="text2" w:themeShade="BF"/>
+          <w:sz w:val="24"/>
+          <w:szCs w:val="24"/>
           <w:lang w:val="fr-FR"/>
         </w:rPr>
         <w:t xml:space="preserve">qui </w:t>
@@ -123,19 +131,12 @@
         <w:rPr>
           <w:rFonts w:ascii="Segoe UI" w:hAnsi="Segoe UI" w:cs="Segoe UI"/>
           <w:color w:val="24292E"/>
+          <w:sz w:val="24"/>
+          <w:szCs w:val="24"/>
           <w:shd w:val="clear" w:color="auto" w:fill="FFFFFF"/>
           <w:lang w:val="fr-FR"/>
         </w:rPr>
-        <w:t>facilite la procédure de recherche et de don de sang</w:t>
-      </w:r>
-      <w:r>
-        <w:rPr>
-          <w:rFonts w:ascii="Segoe UI" w:hAnsi="Segoe UI" w:cs="Segoe UI"/>
-          <w:color w:val="24292E"/>
-          <w:shd w:val="clear" w:color="auto" w:fill="FFFFFF"/>
-          <w:lang w:val="fr-FR"/>
-        </w:rPr>
-        <w:t>.</w:t>
+        <w:t>facilite la procédure de recherche et de don de sang.</w:t>
       </w:r>
     </w:p>
     <w:p>
@@ -158,8 +159,8 @@
           <w:i/>
           <w:iCs/>
           <w:color w:val="323E4F" w:themeColor="text2" w:themeShade="BF"/>
-          <w:sz w:val="24"/>
-          <w:szCs w:val="24"/>
+          <w:sz w:val="32"/>
+          <w:szCs w:val="32"/>
           <w:lang w:val="fr-FR"/>
         </w:rPr>
       </w:pPr>
@@ -170,8 +171,8 @@
           <w:i/>
           <w:iCs/>
           <w:color w:val="323E4F" w:themeColor="text2" w:themeShade="BF"/>
-          <w:sz w:val="24"/>
-          <w:szCs w:val="24"/>
+          <w:sz w:val="32"/>
+          <w:szCs w:val="32"/>
           <w:lang w:val="fr-FR"/>
         </w:rPr>
         <w:t>Objectif du projet :</w:t>
@@ -182,22 +183,19 @@
         <w:ind w:left="270"/>
         <w:rPr>
           <w:color w:val="323E4F" w:themeColor="text2" w:themeShade="BF"/>
-          <w:lang w:val="fr-FR"/>
-        </w:rPr>
-      </w:pPr>
-      <w:r>
-        <w:rPr>
-          <w:color w:val="323E4F" w:themeColor="text2" w:themeShade="BF"/>
-          <w:lang w:val="fr-FR"/>
-        </w:rPr>
-        <w:t>L’objectif principal de cette application est de faciliter le processus de recherche d'un donneur de sang et de gagner du temps en particulier dans les cas critiques où cela peut sauver des vies</w:t>
-      </w:r>
-      <w:r>
-        <w:rPr>
-          <w:color w:val="323E4F" w:themeColor="text2" w:themeShade="BF"/>
-          <w:lang w:val="fr-FR"/>
-        </w:rPr>
-        <w:t>.</w:t>
+          <w:sz w:val="24"/>
+          <w:szCs w:val="24"/>
+          <w:lang w:val="fr-FR"/>
+        </w:rPr>
+      </w:pPr>
+      <w:r>
+        <w:rPr>
+          <w:color w:val="323E4F" w:themeColor="text2" w:themeShade="BF"/>
+          <w:sz w:val="24"/>
+          <w:szCs w:val="24"/>
+          <w:lang w:val="fr-FR"/>
+        </w:rPr>
+        <w:t>L’objectif principal de cette application est de faciliter le processus de recherche d'un donneur de sang et de gagner du temps en particulier dans les cas critiques où cela peut sauver des vies.</w:t>
       </w:r>
     </w:p>
     <w:p>
@@ -218,8 +216,8 @@
           <w:i/>
           <w:iCs/>
           <w:color w:val="323E4F" w:themeColor="text2" w:themeShade="BF"/>
-          <w:sz w:val="24"/>
-          <w:szCs w:val="24"/>
+          <w:sz w:val="32"/>
+          <w:szCs w:val="32"/>
           <w:lang w:val="fr-FR"/>
         </w:rPr>
       </w:pPr>
@@ -230,8 +228,8 @@
           <w:i/>
           <w:iCs/>
           <w:color w:val="323E4F" w:themeColor="text2" w:themeShade="BF"/>
-          <w:sz w:val="24"/>
-          <w:szCs w:val="24"/>
+          <w:sz w:val="32"/>
+          <w:szCs w:val="32"/>
           <w:lang w:val="fr-FR"/>
         </w:rPr>
         <w:t>Périmètre du projet :</w:t>
@@ -254,7 +252,25 @@
           <w:szCs w:val="24"/>
           <w:lang w:val="fr-FR"/>
         </w:rPr>
-        <w:t>L'application permettra au donateur de créer un compte et de se connecter avec son CNI et son mot de passe. Et enregistrez ses coordonnées, par exemple nom, adresse, téléphone, type de sang ... etc.</w:t>
+        <w:t xml:space="preserve">L'application permettra aux donneurs de sang de créer un compte et de se connecter avec son </w:t>
+      </w:r>
+      <w:r>
+        <w:rPr>
+          <w:color w:val="323E4F" w:themeColor="text2" w:themeShade="BF"/>
+          <w:sz w:val="24"/>
+          <w:szCs w:val="24"/>
+          <w:lang w:val="fr-FR"/>
+        </w:rPr>
+        <w:t>email</w:t>
+      </w:r>
+      <w:r>
+        <w:rPr>
+          <w:color w:val="323E4F" w:themeColor="text2" w:themeShade="BF"/>
+          <w:sz w:val="24"/>
+          <w:szCs w:val="24"/>
+          <w:lang w:val="fr-FR"/>
+        </w:rPr>
+        <w:t xml:space="preserve"> et son mot de passe. Et enregistrez ses coordonnées, par exemple nom, adresse, téléphone, groupe sanguin ... etc.</w:t>
       </w:r>
     </w:p>
     <w:p>
@@ -274,7 +290,7 @@
           <w:szCs w:val="24"/>
           <w:lang w:val="fr-FR"/>
         </w:rPr>
-        <w:t>L'hôpital pourra créer un compte et se connecter avec le code de licence de l'hôpital et le mot de passe.</w:t>
+        <w:t>Le donneur de sang peut modifier son statut, qu'il soit disponible ou non.</w:t>
       </w:r>
     </w:p>
     <w:p>
@@ -294,121 +310,7 @@
           <w:szCs w:val="24"/>
           <w:lang w:val="fr-FR"/>
         </w:rPr>
-        <w:t>U</w:t>
-      </w:r>
-      <w:r>
-        <w:rPr>
-          <w:color w:val="323E4F" w:themeColor="text2" w:themeShade="BF"/>
-          <w:sz w:val="24"/>
-          <w:szCs w:val="24"/>
-          <w:lang w:val="fr-FR"/>
-        </w:rPr>
-        <w:t xml:space="preserve">ne fois que l'hôpital est connecté, il peut rechercher des donneurs filtrés par ville et type de sang. </w:t>
-      </w:r>
-    </w:p>
-    <w:p>
-      <w:pPr>
-        <w:ind w:left="270"/>
-        <w:rPr>
-          <w:color w:val="323E4F" w:themeColor="text2" w:themeShade="BF"/>
-          <w:sz w:val="24"/>
-          <w:szCs w:val="24"/>
-          <w:lang w:val="fr-FR"/>
-        </w:rPr>
-      </w:pPr>
-      <w:r>
-        <w:rPr>
-          <w:color w:val="323E4F" w:themeColor="text2" w:themeShade="BF"/>
-          <w:sz w:val="24"/>
-          <w:szCs w:val="24"/>
-          <w:lang w:val="fr-FR"/>
-        </w:rPr>
-        <w:t>U</w:t>
-      </w:r>
-      <w:r>
-        <w:rPr>
-          <w:color w:val="323E4F" w:themeColor="text2" w:themeShade="BF"/>
-          <w:sz w:val="24"/>
-          <w:szCs w:val="24"/>
-          <w:lang w:val="fr-FR"/>
-        </w:rPr>
-        <w:t xml:space="preserve">ne fois qu'il a trouvé un donneur. il peut lui envoyer une «demande de sang». </w:t>
-      </w:r>
-    </w:p>
-    <w:p>
-      <w:pPr>
-        <w:ind w:left="270"/>
-        <w:rPr>
-          <w:color w:val="323E4F" w:themeColor="text2" w:themeShade="BF"/>
-          <w:sz w:val="24"/>
-          <w:szCs w:val="24"/>
-          <w:lang w:val="fr-FR"/>
-        </w:rPr>
-      </w:pPr>
-      <w:r>
-        <w:rPr>
-          <w:color w:val="323E4F" w:themeColor="text2" w:themeShade="BF"/>
-          <w:sz w:val="24"/>
-          <w:szCs w:val="24"/>
-          <w:lang w:val="fr-FR"/>
-        </w:rPr>
-        <w:t>A</w:t>
-      </w:r>
-      <w:r>
-        <w:rPr>
-          <w:color w:val="323E4F" w:themeColor="text2" w:themeShade="BF"/>
-          <w:sz w:val="24"/>
-          <w:szCs w:val="24"/>
-          <w:lang w:val="fr-FR"/>
-        </w:rPr>
-        <w:t xml:space="preserve">près cela, le donateur sera informé par </w:t>
-      </w:r>
-      <w:r>
-        <w:rPr>
-          <w:color w:val="323E4F" w:themeColor="text2" w:themeShade="BF"/>
-          <w:sz w:val="24"/>
-          <w:szCs w:val="24"/>
-          <w:lang w:val="fr-FR"/>
-        </w:rPr>
-        <w:t>E-</w:t>
-      </w:r>
-      <w:r>
-        <w:rPr>
-          <w:color w:val="323E4F" w:themeColor="text2" w:themeShade="BF"/>
-          <w:sz w:val="24"/>
-          <w:szCs w:val="24"/>
-          <w:lang w:val="fr-FR"/>
-        </w:rPr>
-        <w:t>mail ou par SMS avec toutes les informations fournies par l'hôpital.</w:t>
-      </w:r>
-    </w:p>
-    <w:p>
-      <w:pPr>
-        <w:ind w:left="270"/>
-        <w:rPr>
-          <w:color w:val="323E4F" w:themeColor="text2" w:themeShade="BF"/>
-          <w:sz w:val="24"/>
-          <w:szCs w:val="24"/>
-          <w:lang w:val="fr-FR"/>
-        </w:rPr>
-      </w:pPr>
-      <w:r>
-        <w:rPr>
-          <w:color w:val="323E4F" w:themeColor="text2" w:themeShade="BF"/>
-          <w:sz w:val="24"/>
-          <w:szCs w:val="24"/>
-          <w:lang w:val="fr-FR"/>
-        </w:rPr>
-        <w:t>A</w:t>
-      </w:r>
-      <w:r>
-        <w:rPr>
-          <w:color w:val="323E4F" w:themeColor="text2" w:themeShade="BF"/>
-          <w:sz w:val="24"/>
-          <w:szCs w:val="24"/>
-          <w:lang w:val="fr-FR"/>
-        </w:rPr>
-        <w:t>près cela, le donateur a le choix d'accepter ou de refuser la demande.</w:t>
+        <w:t>Quiconque a besoin de sang pourra rechercher les donneurs disponibles dans la ville et les contacter.</w:t>
       </w:r>
     </w:p>
     <w:p>
@@ -429,8 +331,8 @@
           <w:b/>
           <w:bCs/>
           <w:color w:val="323E4F" w:themeColor="text2" w:themeShade="BF"/>
-          <w:sz w:val="24"/>
-          <w:szCs w:val="24"/>
+          <w:sz w:val="32"/>
+          <w:szCs w:val="32"/>
           <w:lang w:val="fr-FR"/>
         </w:rPr>
       </w:pPr>
@@ -439,8 +341,8 @@
           <w:b/>
           <w:bCs/>
           <w:color w:val="323E4F" w:themeColor="text2" w:themeShade="BF"/>
-          <w:sz w:val="24"/>
-          <w:szCs w:val="24"/>
+          <w:sz w:val="32"/>
+          <w:szCs w:val="32"/>
           <w:lang w:val="fr-FR"/>
         </w:rPr>
         <w:t>Outils :</w:t>
@@ -463,49 +365,8 @@
           <w:szCs w:val="24"/>
           <w:lang w:val="fr-FR"/>
         </w:rPr>
-        <w:t xml:space="preserve">L'application sera construite en utilisant Javascript avec l'aide d'un </w:t>
-      </w:r>
-      <w:proofErr w:type="spellStart"/>
-      <w:r>
-        <w:rPr>
-          <w:color w:val="323E4F" w:themeColor="text2" w:themeShade="BF"/>
-          <w:sz w:val="24"/>
-          <w:szCs w:val="24"/>
-          <w:lang w:val="fr-FR"/>
-        </w:rPr>
-        <w:t>framework</w:t>
-      </w:r>
-      <w:proofErr w:type="spellEnd"/>
-      <w:r>
-        <w:rPr>
-          <w:color w:val="323E4F" w:themeColor="text2" w:themeShade="BF"/>
-          <w:sz w:val="24"/>
-          <w:szCs w:val="24"/>
-          <w:lang w:val="fr-FR"/>
-        </w:rPr>
-        <w:t xml:space="preserve"> comme </w:t>
-      </w:r>
-      <w:proofErr w:type="spellStart"/>
-      <w:r>
-        <w:rPr>
-          <w:color w:val="323E4F" w:themeColor="text2" w:themeShade="BF"/>
-          <w:sz w:val="24"/>
-          <w:szCs w:val="24"/>
-          <w:lang w:val="fr-FR"/>
-        </w:rPr>
-        <w:t>React</w:t>
-      </w:r>
-      <w:proofErr w:type="spellEnd"/>
-      <w:r>
-        <w:rPr>
-          <w:color w:val="323E4F" w:themeColor="text2" w:themeShade="BF"/>
-          <w:sz w:val="24"/>
-          <w:szCs w:val="24"/>
-          <w:lang w:val="fr-FR"/>
-        </w:rPr>
-        <w:t xml:space="preserve"> (côté client) et </w:t>
-      </w:r>
-      <w:proofErr w:type="spellStart"/>
+        <w:t xml:space="preserve">L'application sera construite en utilisant Javascript avec l'aide d'un framework comme React (côté client) et </w:t>
+      </w:r>
       <w:r>
         <w:rPr>
           <w:color w:val="323E4F" w:themeColor="text2" w:themeShade="BF"/>
@@ -515,7 +376,15 @@
         </w:rPr>
         <w:t>Firebase</w:t>
       </w:r>
-      <w:proofErr w:type="spellEnd"/>
+      <w:r>
+        <w:rPr>
+          <w:color w:val="323E4F" w:themeColor="text2" w:themeShade="BF"/>
+          <w:sz w:val="24"/>
+          <w:szCs w:val="24"/>
+          <w:lang w:val="fr-FR"/>
+        </w:rPr>
+        <w:t xml:space="preserve"> database</w:t>
+      </w:r>
       <w:r>
         <w:rPr>
           <w:color w:val="323E4F" w:themeColor="text2" w:themeShade="BF"/>
@@ -552,47 +421,7 @@
           <w:szCs w:val="24"/>
           <w:lang w:val="fr-FR"/>
         </w:rPr>
-        <w:t xml:space="preserve">L'application s'appellera </w:t>
-      </w:r>
-      <w:proofErr w:type="spellStart"/>
-      <w:r>
-        <w:rPr>
-          <w:color w:val="323E4F" w:themeColor="text2" w:themeShade="BF"/>
-          <w:sz w:val="24"/>
-          <w:szCs w:val="24"/>
-          <w:lang w:val="fr-FR"/>
-        </w:rPr>
-        <w:t>RedCell</w:t>
-      </w:r>
-      <w:proofErr w:type="spellEnd"/>
-      <w:r>
-        <w:rPr>
-          <w:color w:val="323E4F" w:themeColor="text2" w:themeShade="BF"/>
-          <w:sz w:val="24"/>
-          <w:szCs w:val="24"/>
-          <w:lang w:val="fr-FR"/>
-        </w:rPr>
-        <w:t xml:space="preserve"> et j'utilisera le contrôle de version de </w:t>
-      </w:r>
-      <w:proofErr w:type="spellStart"/>
-      <w:r>
-        <w:rPr>
-          <w:color w:val="323E4F" w:themeColor="text2" w:themeShade="BF"/>
-          <w:sz w:val="24"/>
-          <w:szCs w:val="24"/>
-          <w:lang w:val="fr-FR"/>
-        </w:rPr>
-        <w:t>Github</w:t>
-      </w:r>
-      <w:proofErr w:type="spellEnd"/>
-      <w:r>
-        <w:rPr>
-          <w:color w:val="323E4F" w:themeColor="text2" w:themeShade="BF"/>
-          <w:sz w:val="24"/>
-          <w:szCs w:val="24"/>
-          <w:lang w:val="fr-FR"/>
-        </w:rPr>
-        <w:t xml:space="preserve">. le référentiel du projet se trouve sur </w:t>
+        <w:t xml:space="preserve">L'application s'appellera RedCell et j'utilisera le contrôle de version de Github. le référentiel du projet se trouve sur </w:t>
       </w:r>
       <w:hyperlink r:id="rId9" w:history="1">
         <w:r>
@@ -667,43 +496,7 @@
           <w:sz w:val="18"/>
           <w:szCs w:val="18"/>
         </w:rPr>
-        <w:t>Bader-</w:t>
-      </w:r>
-      <w:proofErr w:type="spellStart"/>
-      <w:r>
-        <w:rPr>
-          <w:color w:val="8496B0" w:themeColor="text2" w:themeTint="99"/>
-          <w:sz w:val="18"/>
-          <w:szCs w:val="18"/>
-        </w:rPr>
-        <w:t>Eddine</w:t>
-      </w:r>
-      <w:proofErr w:type="spellEnd"/>
-      <w:r>
-        <w:rPr>
-          <w:color w:val="8496B0" w:themeColor="text2" w:themeTint="99"/>
-          <w:sz w:val="18"/>
-          <w:szCs w:val="18"/>
-        </w:rPr>
-        <w:t xml:space="preserve"> </w:t>
-      </w:r>
-      <w:proofErr w:type="spellStart"/>
-      <w:r>
-        <w:rPr>
-          <w:color w:val="8496B0" w:themeColor="text2" w:themeTint="99"/>
-          <w:sz w:val="18"/>
-          <w:szCs w:val="18"/>
-        </w:rPr>
-        <w:t>Ouaich</w:t>
-      </w:r>
-      <w:proofErr w:type="spellEnd"/>
-      <w:r>
-        <w:rPr>
-          <w:color w:val="8496B0" w:themeColor="text2" w:themeTint="99"/>
-          <w:sz w:val="18"/>
-          <w:szCs w:val="18"/>
-        </w:rPr>
-        <w:t xml:space="preserve"> - TDI 204B</w:t>
+        <w:t>Bader-Eddine Ouaich - TDI 204B</w:t>
       </w:r>
     </w:p>
     <w:sectPr>
@@ -1377,6 +1170,7 @@
   <w:style w:type="character" w:default="1" w:styleId="DefaultParagraphFont">
     <w:name w:val="Default Paragraph Font"/>
     <w:uiPriority w:val="1"/>
+    <w:semiHidden/>
     <w:unhideWhenUsed/>
   </w:style>
   <w:style w:type="table" w:default="1" w:styleId="TableNormal">

</xml_diff>